<commit_message>
Skrivit in att beslutet om namnändring är i och med version 2.0 implementerad
</commit_message>
<xml_diff>
--- a/ServiceInteractions/riv/infrastructure/supportservices/forminteraction/trunk/docs/AB_infrastructure_eservicesupply_forminteraction.docx
+++ b/ServiceInteractions/riv/infrastructure/supportservices/forminteraction/trunk/docs/AB_infrastructure_eservicesupply_forminteraction.docx
@@ -2274,8 +2274,6 @@
               </w:rPr>
               <w:t>:forminteraction</w:t>
             </w:r>
-            <w:bookmarkStart w:id="18" w:name="_GoBack"/>
-            <w:bookmarkEnd w:id="18"/>
             <w:proofErr w:type="spellEnd"/>
             <w:r>
               <w:rPr>
@@ -2801,8 +2799,17 @@
                 <w:rFonts w:ascii="Arial" w:hAnsi="Arial" w:cs="Arial"/>
                 <w:szCs w:val="20"/>
               </w:rPr>
-              <w:t xml:space="preserve">Tjänstedomänen kommer att ändras. </w:t>
-            </w:r>
+              <w:t>Ändringen är i och med version 2.0 av tjänstedomänen implementerad</w:t>
+            </w:r>
+            <w:r>
+              <w:rPr>
+                <w:rFonts w:ascii="Arial" w:hAnsi="Arial" w:cs="Arial"/>
+                <w:szCs w:val="20"/>
+              </w:rPr>
+              <w:t xml:space="preserve">. </w:t>
+            </w:r>
+            <w:bookmarkStart w:id="18" w:name="_GoBack"/>
+            <w:bookmarkEnd w:id="18"/>
           </w:p>
         </w:tc>
       </w:tr>
@@ -3230,7 +3237,7 @@
               <w:rStyle w:val="PageNumber"/>
               <w:noProof/>
             </w:rPr>
-            <w:t>5</w:t>
+            <w:t>4</w:t>
           </w:r>
           <w:r>
             <w:rPr>
@@ -3363,27 +3370,14 @@
           <w:pPr>
             <w:pStyle w:val="Footer"/>
           </w:pPr>
-          <w:r>
-            <w:fldChar w:fldCharType="begin"/>
-          </w:r>
-          <w:r>
-            <w:instrText xml:space="preserve"> FILENAME   \* MERGEFORMAT </w:instrText>
-          </w:r>
-          <w:r>
-            <w:fldChar w:fldCharType="separate"/>
-          </w:r>
-          <w:r>
-            <w:rPr>
-              <w:noProof/>
-            </w:rPr>
-            <w:t>Dokument1</w:t>
-          </w:r>
-          <w:r>
-            <w:rPr>
-              <w:noProof/>
-            </w:rPr>
-            <w:fldChar w:fldCharType="end"/>
-          </w:r>
+          <w:fldSimple w:instr=" FILENAME   \* MERGEFORMAT ">
+            <w:r>
+              <w:rPr>
+                <w:noProof/>
+              </w:rPr>
+              <w:t>Dokument1</w:t>
+            </w:r>
+          </w:fldSimple>
           <w:r>
             <w:rPr>
               <w:noProof/>
@@ -3815,21 +3809,21 @@
         <v:path o:extrusionok="f" gradientshapeok="t" o:connecttype="rect"/>
         <o:lock v:ext="edit" aspectratio="t"/>
       </v:shapetype>
-      <v:shape id="_x0000_i1041" type="#_x0000_t75" style="width:5.1pt;height:14.3pt" o:bullet="t">
+      <v:shape id="_x0000_i1057" type="#_x0000_t75" style="width:5.1pt;height:14.3pt" o:bullet="t">
         <v:imagedata r:id="rId1" o:title="Pil-v2-Word"/>
       </v:shape>
     </w:pict>
   </w:numPicBullet>
   <w:numPicBullet w:numPicBulletId="1">
     <w:pict>
-      <v:shape id="_x0000_i1042" type="#_x0000_t75" style="width:5.1pt;height:12pt" o:bullet="t">
+      <v:shape id="_x0000_i1058" type="#_x0000_t75" style="width:5.1pt;height:12pt" o:bullet="t">
         <v:imagedata r:id="rId2" o:title="Pil-v2-Word"/>
       </v:shape>
     </w:pict>
   </w:numPicBullet>
   <w:numPicBullet w:numPicBulletId="2">
     <w:pict>
-      <v:shape id="_x0000_i1043" type="#_x0000_t75" style="width:5.1pt;height:10.15pt" o:bullet="t">
+      <v:shape id="_x0000_i1059" type="#_x0000_t75" style="width:5.1pt;height:10.15pt" o:bullet="t">
         <v:imagedata r:id="rId3" o:title="Pil-v2-Word"/>
       </v:shape>
     </w:pict>
@@ -8400,7 +8394,7 @@
 </file>
 
 <file path=customXml/itemProps1.xml><?xml version="1.0" encoding="utf-8"?>
-<ds:datastoreItem xmlns:ds="http://schemas.openxmlformats.org/officeDocument/2006/customXml" ds:itemID="{2016FD5A-D470-4AC6-838C-53CE1F5B0C64}">
+<ds:datastoreItem xmlns:ds="http://schemas.openxmlformats.org/officeDocument/2006/customXml" ds:itemID="{C8429418-A61B-46DE-A46E-44B387232D76}">
   <ds:schemaRefs>
     <ds:schemaRef ds:uri="http://schemas.openxmlformats.org/officeDocument/2006/bibliography"/>
   </ds:schemaRefs>

</xml_diff>